<commit_message>
Atualização dos requisitos e adicionando o caso de uso
</commit_message>
<xml_diff>
--- a/Documentação/Documento de Requisitos (1).docx
+++ b/Documentação/Documento de Requisitos (1).docx
@@ -463,6 +463,7 @@
           <w:sz w:val="28"/>
           <w:szCs w:val="28"/>
         </w:rPr>
+        <w:lastRenderedPageBreak/>
         <w:t>1 Introdução</w:t>
       </w:r>
     </w:p>
@@ -481,7 +482,6 @@
           <w:sz w:val="24"/>
           <w:szCs w:val="24"/>
         </w:rPr>
-        <w:lastRenderedPageBreak/>
         <w:t>1.1 Propósito do documento</w:t>
       </w:r>
     </w:p>
@@ -815,7 +815,7 @@
           <w:sz w:val="24"/>
           <w:szCs w:val="24"/>
         </w:rPr>
-        <w:t xml:space="preserve">Para acessar o sistema, cada hóspede terá que fazer seu cadastro no sistema. Depois do cadastro os hóspedes poderão visualizar, obter informações sobre o hotel, valor do quarto, benefícios inclusos e etc. E </w:t>
+        <w:t xml:space="preserve">Para acessar o sistema, cada hóspede terá que fazer seu cadastro no sistema. Depois do cadastro os hóspedes poderão visualizar, obter </w:t>
       </w:r>
       <w:r>
         <w:rPr>
@@ -823,7 +823,7 @@
           <w:szCs w:val="24"/>
         </w:rPr>
         <w:lastRenderedPageBreak/>
-        <w:t>assim, escolher o quarto que deseja alugar. O administrador terá acesso às informações dos hóspedes, tais como: O quarto que deseja alugar, por quantos dias, como realizará o pagamento e demais informações do cadastro.</w:t>
+        <w:t>informações sobre o hotel, valor do quarto, benefícios inclusos e etc. E assim, escolher o quarto que deseja alugar. O administrador terá acesso às informações dos hóspedes, tais como: O quarto que deseja alugar, por quantos dias, como realizará o pagamento e demais informações do cadastro.</w:t>
       </w:r>
     </w:p>
     <w:p>
@@ -1440,51 +1440,6 @@
           <w:szCs w:val="24"/>
         </w:rPr>
       </w:pPr>
-    </w:p>
-    <w:p>
-      <w:pPr>
-        <w:rPr>
-          <w:b/>
-          <w:sz w:val="24"/>
-          <w:szCs w:val="24"/>
-        </w:rPr>
-      </w:pPr>
-    </w:p>
-    <w:p>
-      <w:pPr>
-        <w:rPr>
-          <w:b/>
-          <w:sz w:val="24"/>
-          <w:szCs w:val="24"/>
-        </w:rPr>
-      </w:pPr>
-    </w:p>
-    <w:p>
-      <w:pPr>
-        <w:rPr>
-          <w:b/>
-          <w:sz w:val="24"/>
-          <w:szCs w:val="24"/>
-        </w:rPr>
-      </w:pPr>
-    </w:p>
-    <w:p>
-      <w:pPr>
-        <w:rPr>
-          <w:b/>
-          <w:sz w:val="24"/>
-          <w:szCs w:val="24"/>
-        </w:rPr>
-      </w:pPr>
-    </w:p>
-    <w:p>
-      <w:pPr>
-        <w:rPr>
-          <w:b/>
-          <w:sz w:val="24"/>
-          <w:szCs w:val="24"/>
-        </w:rPr>
-      </w:pPr>
       <w:r>
         <w:rPr>
           <w:b/>
@@ -1742,6 +1697,7 @@
           <w:sz w:val="24"/>
           <w:szCs w:val="24"/>
         </w:rPr>
+        <w:lastRenderedPageBreak/>
         <w:tab/>
       </w:r>
     </w:p>
@@ -2527,7 +2483,15 @@
                 <w:sz w:val="24"/>
                 <w:szCs w:val="24"/>
               </w:rPr>
-              <w:t>RF006</w:t>
+              <w:t>RF00</w:t>
+            </w:r>
+            <w:r>
+              <w:rPr>
+                <w:b/>
+                <w:sz w:val="24"/>
+                <w:szCs w:val="24"/>
+              </w:rPr>
+              <w:t>7</w:t>
             </w:r>
           </w:p>
         </w:tc>
@@ -2627,34 +2591,20 @@
                 <w:color w:val="212529"/>
                 <w:shd w:val="clear" w:color="auto" w:fill="FFFFFF"/>
               </w:rPr>
-              <w:t>Check-in</w:t>
+              <w:t xml:space="preserve">Check-in e </w:t>
             </w:r>
             <w:r>
               <w:rPr>
                 <w:color w:val="212529"/>
                 <w:shd w:val="clear" w:color="auto" w:fill="FFFFFF"/>
               </w:rPr>
-              <w:t xml:space="preserve"> e </w:t>
+              <w:t xml:space="preserve">Check-out, Nome completo, telefone, </w:t>
             </w:r>
             <w:r>
               <w:rPr>
                 <w:color w:val="212529"/>
                 <w:shd w:val="clear" w:color="auto" w:fill="FFFFFF"/>
               </w:rPr>
-              <w:t>Check-out</w:t>
-            </w:r>
-            <w:r>
-              <w:rPr>
-                <w:color w:val="212529"/>
-                <w:shd w:val="clear" w:color="auto" w:fill="FFFFFF"/>
-              </w:rPr>
-              <w:t xml:space="preserve">, Nome completo, telefone, </w:t>
-            </w:r>
-            <w:r>
-              <w:rPr>
-                <w:color w:val="212529"/>
-                <w:shd w:val="clear" w:color="auto" w:fill="FFFFFF"/>
-              </w:rPr>
               <w:t>quartos.</w:t>
             </w:r>
           </w:p>
@@ -2739,6 +2689,301 @@
         </w:tc>
       </w:tr>
     </w:tbl>
+    <w:p>
+      <w:pPr>
+        <w:rPr>
+          <w:b/>
+          <w:sz w:val="24"/>
+          <w:szCs w:val="24"/>
+        </w:rPr>
+      </w:pPr>
+    </w:p>
+    <w:p>
+      <w:pPr>
+        <w:rPr>
+          <w:b/>
+          <w:sz w:val="24"/>
+          <w:szCs w:val="24"/>
+        </w:rPr>
+      </w:pPr>
+    </w:p>
+    <w:p>
+      <w:pPr>
+        <w:rPr>
+          <w:b/>
+          <w:sz w:val="24"/>
+          <w:szCs w:val="24"/>
+        </w:rPr>
+      </w:pPr>
+    </w:p>
+    <w:p>
+      <w:pPr>
+        <w:rPr>
+          <w:b/>
+          <w:sz w:val="24"/>
+          <w:szCs w:val="24"/>
+        </w:rPr>
+      </w:pPr>
+    </w:p>
+    <w:tbl>
+      <w:tblPr>
+        <w:tblStyle w:val="a0"/>
+        <w:tblW w:w="8280" w:type="dxa"/>
+        <w:tblInd w:w="850" w:type="dxa"/>
+        <w:tblBorders>
+          <w:top w:val="single" w:sz="8" w:space="0" w:color="000000"/>
+          <w:left w:val="single" w:sz="8" w:space="0" w:color="000000"/>
+          <w:bottom w:val="single" w:sz="8" w:space="0" w:color="000000"/>
+          <w:right w:val="single" w:sz="8" w:space="0" w:color="000000"/>
+          <w:insideH w:val="single" w:sz="8" w:space="0" w:color="000000"/>
+          <w:insideV w:val="single" w:sz="8" w:space="0" w:color="000000"/>
+        </w:tblBorders>
+        <w:tblLayout w:type="fixed"/>
+        <w:tblLook w:val="0600" w:firstRow="0" w:lastRow="0" w:firstColumn="0" w:lastColumn="0" w:noHBand="1" w:noVBand="1"/>
+      </w:tblPr>
+      <w:tblGrid>
+        <w:gridCol w:w="1650"/>
+        <w:gridCol w:w="6630"/>
+      </w:tblGrid>
+      <w:tr>
+        <w:tc>
+          <w:tcPr>
+            <w:tcW w:w="1650" w:type="dxa"/>
+            <w:shd w:val="clear" w:color="auto" w:fill="auto"/>
+            <w:tcMar>
+              <w:top w:w="100" w:type="dxa"/>
+              <w:left w:w="100" w:type="dxa"/>
+              <w:bottom w:w="100" w:type="dxa"/>
+              <w:right w:w="100" w:type="dxa"/>
+            </w:tcMar>
+          </w:tcPr>
+          <w:p>
+            <w:pPr>
+              <w:widowControl w:val="0"/>
+              <w:spacing w:line="240" w:lineRule="auto"/>
+              <w:ind w:right="22"/>
+              <w:rPr>
+                <w:b/>
+                <w:sz w:val="24"/>
+                <w:szCs w:val="24"/>
+              </w:rPr>
+            </w:pPr>
+            <w:r>
+              <w:rPr>
+                <w:b/>
+                <w:sz w:val="24"/>
+                <w:szCs w:val="24"/>
+              </w:rPr>
+              <w:lastRenderedPageBreak/>
+              <w:t>RF00</w:t>
+            </w:r>
+            <w:r>
+              <w:rPr>
+                <w:b/>
+                <w:sz w:val="24"/>
+                <w:szCs w:val="24"/>
+              </w:rPr>
+              <w:t>8</w:t>
+            </w:r>
+          </w:p>
+        </w:tc>
+        <w:tc>
+          <w:tcPr>
+            <w:tcW w:w="6630" w:type="dxa"/>
+            <w:shd w:val="clear" w:color="auto" w:fill="auto"/>
+            <w:tcMar>
+              <w:top w:w="100" w:type="dxa"/>
+              <w:left w:w="100" w:type="dxa"/>
+              <w:bottom w:w="100" w:type="dxa"/>
+              <w:right w:w="100" w:type="dxa"/>
+            </w:tcMar>
+          </w:tcPr>
+          <w:p>
+            <w:pPr>
+              <w:widowControl w:val="0"/>
+              <w:spacing w:line="240" w:lineRule="auto"/>
+              <w:rPr>
+                <w:sz w:val="24"/>
+                <w:szCs w:val="24"/>
+              </w:rPr>
+            </w:pPr>
+            <w:r>
+              <w:rPr>
+                <w:b/>
+                <w:sz w:val="24"/>
+                <w:szCs w:val="24"/>
+              </w:rPr>
+              <w:t xml:space="preserve">O sistema deve permitir </w:t>
+            </w:r>
+            <w:r>
+              <w:rPr>
+                <w:b/>
+                <w:sz w:val="24"/>
+                <w:szCs w:val="24"/>
+              </w:rPr>
+              <w:t>que o gerente tenha acesso a todas as funcionalidades, inclusive cadastrar e remover funcionários.</w:t>
+            </w:r>
+          </w:p>
+        </w:tc>
+      </w:tr>
+      <w:tr>
+        <w:tc>
+          <w:tcPr>
+            <w:tcW w:w="1650" w:type="dxa"/>
+            <w:shd w:val="clear" w:color="auto" w:fill="auto"/>
+            <w:tcMar>
+              <w:top w:w="100" w:type="dxa"/>
+              <w:left w:w="100" w:type="dxa"/>
+              <w:bottom w:w="100" w:type="dxa"/>
+              <w:right w:w="100" w:type="dxa"/>
+            </w:tcMar>
+          </w:tcPr>
+          <w:p>
+            <w:pPr>
+              <w:widowControl w:val="0"/>
+              <w:spacing w:line="240" w:lineRule="auto"/>
+              <w:ind w:right="22"/>
+              <w:rPr>
+                <w:b/>
+                <w:sz w:val="24"/>
+                <w:szCs w:val="24"/>
+              </w:rPr>
+            </w:pPr>
+            <w:r>
+              <w:rPr>
+                <w:b/>
+                <w:sz w:val="24"/>
+                <w:szCs w:val="24"/>
+              </w:rPr>
+              <w:t>Descrição</w:t>
+            </w:r>
+          </w:p>
+        </w:tc>
+        <w:tc>
+          <w:tcPr>
+            <w:tcW w:w="6630" w:type="dxa"/>
+            <w:shd w:val="clear" w:color="auto" w:fill="auto"/>
+            <w:tcMar>
+              <w:top w:w="100" w:type="dxa"/>
+              <w:left w:w="100" w:type="dxa"/>
+              <w:bottom w:w="100" w:type="dxa"/>
+              <w:right w:w="100" w:type="dxa"/>
+            </w:tcMar>
+          </w:tcPr>
+          <w:p>
+            <w:pPr>
+              <w:widowControl w:val="0"/>
+              <w:spacing w:line="240" w:lineRule="auto"/>
+              <w:rPr>
+                <w:b/>
+                <w:sz w:val="24"/>
+                <w:szCs w:val="24"/>
+              </w:rPr>
+            </w:pPr>
+            <w:r>
+              <w:rPr>
+                <w:sz w:val="24"/>
+                <w:szCs w:val="24"/>
+              </w:rPr>
+              <w:t xml:space="preserve">Reservas, </w:t>
+            </w:r>
+            <w:r>
+              <w:rPr>
+                <w:sz w:val="24"/>
+                <w:szCs w:val="24"/>
+              </w:rPr>
+              <w:t>Hóspedes, Funcionários e etc.</w:t>
+            </w:r>
+            <w:r>
+              <w:rPr>
+                <w:sz w:val="24"/>
+                <w:szCs w:val="24"/>
+              </w:rPr>
+              <w:t xml:space="preserve"> </w:t>
+            </w:r>
+          </w:p>
+        </w:tc>
+      </w:tr>
+      <w:tr>
+        <w:tc>
+          <w:tcPr>
+            <w:tcW w:w="1650" w:type="dxa"/>
+            <w:shd w:val="clear" w:color="auto" w:fill="auto"/>
+            <w:tcMar>
+              <w:top w:w="100" w:type="dxa"/>
+              <w:left w:w="100" w:type="dxa"/>
+              <w:bottom w:w="100" w:type="dxa"/>
+              <w:right w:w="100" w:type="dxa"/>
+            </w:tcMar>
+          </w:tcPr>
+          <w:p>
+            <w:pPr>
+              <w:widowControl w:val="0"/>
+              <w:spacing w:line="240" w:lineRule="auto"/>
+              <w:rPr>
+                <w:b/>
+                <w:sz w:val="24"/>
+                <w:szCs w:val="24"/>
+              </w:rPr>
+            </w:pPr>
+            <w:r>
+              <w:rPr>
+                <w:b/>
+                <w:sz w:val="24"/>
+                <w:szCs w:val="24"/>
+              </w:rPr>
+              <w:t>Importância</w:t>
+            </w:r>
+          </w:p>
+        </w:tc>
+        <w:tc>
+          <w:tcPr>
+            <w:tcW w:w="6630" w:type="dxa"/>
+            <w:shd w:val="clear" w:color="auto" w:fill="auto"/>
+            <w:tcMar>
+              <w:top w:w="100" w:type="dxa"/>
+              <w:left w:w="100" w:type="dxa"/>
+              <w:bottom w:w="100" w:type="dxa"/>
+              <w:right w:w="100" w:type="dxa"/>
+            </w:tcMar>
+          </w:tcPr>
+          <w:p>
+            <w:pPr>
+              <w:widowControl w:val="0"/>
+              <w:spacing w:line="240" w:lineRule="auto"/>
+              <w:rPr>
+                <w:sz w:val="24"/>
+                <w:szCs w:val="24"/>
+              </w:rPr>
+            </w:pPr>
+            <w:r>
+              <w:rPr>
+                <w:b/>
+                <w:sz w:val="24"/>
+                <w:szCs w:val="24"/>
+              </w:rPr>
+              <w:t>[ X ] Obrigatório</w:t>
+            </w:r>
+            <w:r>
+              <w:rPr>
+                <w:sz w:val="24"/>
+                <w:szCs w:val="24"/>
+              </w:rPr>
+              <w:t xml:space="preserve"> [  ] Importante  [  ] Desejável</w:t>
+            </w:r>
+          </w:p>
+        </w:tc>
+      </w:tr>
+    </w:tbl>
+    <w:p>
+      <w:pPr>
+        <w:rPr>
+          <w:b/>
+          <w:sz w:val="24"/>
+          <w:szCs w:val="24"/>
+        </w:rPr>
+      </w:pPr>
+    </w:p>
     <w:p>
       <w:pPr>
         <w:rPr>

</xml_diff>